<commit_message>
penulisan dan sample map
</commit_message>
<xml_diff>
--- a/penulisan/BAB 1.docx
+++ b/penulisan/BAB 1.docx
@@ -2890,9 +2890,17 @@
           <w:sz w:val="24"/>
           <w:szCs w:val="24"/>
         </w:rPr>
-        <w:t>terdekat.</w:t>
-      </w:r>
-      <w:proofErr w:type="spellEnd"/>
+        <w:t>terdekat</w:t>
+      </w:r>
+      <w:proofErr w:type="spellEnd"/>
+      <w:r>
+        <w:rPr>
+          <w:rFonts w:ascii="Times New Roman" w:hAnsi="Times New Roman" w:cs="Times New Roman"/>
+          <w:sz w:val="24"/>
+          <w:szCs w:val="24"/>
+        </w:rPr>
+        <w:t>.</w:t>
+      </w:r>
     </w:p>
     <w:p>
       <w:pPr>
@@ -4352,6 +4360,439 @@
           <w:sz w:val="24"/>
           <w:szCs w:val="24"/>
         </w:rPr>
+        <w:t>Metode</w:t>
+      </w:r>
+      <w:proofErr w:type="spellEnd"/>
+      <w:r>
+        <w:rPr>
+          <w:rFonts w:ascii="Times New Roman" w:hAnsi="Times New Roman" w:cs="Times New Roman"/>
+          <w:sz w:val="24"/>
+          <w:szCs w:val="24"/>
+        </w:rPr>
+        <w:t xml:space="preserve"> </w:t>
+      </w:r>
+      <w:proofErr w:type="spellStart"/>
+      <w:r>
+        <w:rPr>
+          <w:rFonts w:ascii="Times New Roman" w:hAnsi="Times New Roman" w:cs="Times New Roman"/>
+          <w:i/>
+          <w:sz w:val="24"/>
+          <w:szCs w:val="24"/>
+        </w:rPr>
+        <w:t>Haversine</w:t>
+      </w:r>
+      <w:proofErr w:type="spellEnd"/>
+      <w:r>
+        <w:rPr>
+          <w:rFonts w:ascii="Times New Roman" w:hAnsi="Times New Roman" w:cs="Times New Roman"/>
+          <w:i/>
+          <w:sz w:val="24"/>
+          <w:szCs w:val="24"/>
+        </w:rPr>
+        <w:t xml:space="preserve"> </w:t>
+      </w:r>
+      <w:proofErr w:type="spellStart"/>
+      <w:r>
+        <w:rPr>
+          <w:rFonts w:ascii="Times New Roman" w:hAnsi="Times New Roman" w:cs="Times New Roman"/>
+          <w:sz w:val="24"/>
+          <w:szCs w:val="24"/>
+        </w:rPr>
+        <w:t>memiliki</w:t>
+      </w:r>
+      <w:proofErr w:type="spellEnd"/>
+      <w:r>
+        <w:rPr>
+          <w:rFonts w:ascii="Times New Roman" w:hAnsi="Times New Roman" w:cs="Times New Roman"/>
+          <w:sz w:val="24"/>
+          <w:szCs w:val="24"/>
+        </w:rPr>
+        <w:t xml:space="preserve"> </w:t>
+      </w:r>
+      <w:proofErr w:type="spellStart"/>
+      <w:r>
+        <w:rPr>
+          <w:rFonts w:ascii="Times New Roman" w:hAnsi="Times New Roman" w:cs="Times New Roman"/>
+          <w:sz w:val="24"/>
+          <w:szCs w:val="24"/>
+        </w:rPr>
+        <w:t>tingkat</w:t>
+      </w:r>
+      <w:proofErr w:type="spellEnd"/>
+      <w:r>
+        <w:rPr>
+          <w:rFonts w:ascii="Times New Roman" w:hAnsi="Times New Roman" w:cs="Times New Roman"/>
+          <w:sz w:val="24"/>
+          <w:szCs w:val="24"/>
+        </w:rPr>
+        <w:t xml:space="preserve"> </w:t>
+      </w:r>
+      <w:proofErr w:type="spellStart"/>
+      <w:r>
+        <w:rPr>
+          <w:rFonts w:ascii="Times New Roman" w:hAnsi="Times New Roman" w:cs="Times New Roman"/>
+          <w:sz w:val="24"/>
+          <w:szCs w:val="24"/>
+        </w:rPr>
+        <w:t>keakuratan</w:t>
+      </w:r>
+      <w:proofErr w:type="spellEnd"/>
+      <w:r>
+        <w:rPr>
+          <w:rFonts w:ascii="Times New Roman" w:hAnsi="Times New Roman" w:cs="Times New Roman"/>
+          <w:sz w:val="24"/>
+          <w:szCs w:val="24"/>
+        </w:rPr>
+        <w:t xml:space="preserve"> paling </w:t>
+      </w:r>
+      <w:proofErr w:type="spellStart"/>
+      <w:r>
+        <w:rPr>
+          <w:rFonts w:ascii="Times New Roman" w:hAnsi="Times New Roman" w:cs="Times New Roman"/>
+          <w:sz w:val="24"/>
+          <w:szCs w:val="24"/>
+        </w:rPr>
+        <w:t>tinggi</w:t>
+      </w:r>
+      <w:proofErr w:type="spellEnd"/>
+      <w:r>
+        <w:rPr>
+          <w:rFonts w:ascii="Times New Roman" w:hAnsi="Times New Roman" w:cs="Times New Roman"/>
+          <w:sz w:val="24"/>
+          <w:szCs w:val="24"/>
+        </w:rPr>
+        <w:t xml:space="preserve"> </w:t>
+      </w:r>
+      <w:proofErr w:type="spellStart"/>
+      <w:r>
+        <w:rPr>
+          <w:rFonts w:ascii="Times New Roman" w:hAnsi="Times New Roman" w:cs="Times New Roman"/>
+          <w:sz w:val="24"/>
+          <w:szCs w:val="24"/>
+        </w:rPr>
+        <w:t>jika</w:t>
+      </w:r>
+      <w:proofErr w:type="spellEnd"/>
+      <w:r>
+        <w:rPr>
+          <w:rFonts w:ascii="Times New Roman" w:hAnsi="Times New Roman" w:cs="Times New Roman"/>
+          <w:sz w:val="24"/>
+          <w:szCs w:val="24"/>
+        </w:rPr>
+        <w:t xml:space="preserve"> </w:t>
+      </w:r>
+      <w:proofErr w:type="spellStart"/>
+      <w:r>
+        <w:rPr>
+          <w:rFonts w:ascii="Times New Roman" w:hAnsi="Times New Roman" w:cs="Times New Roman"/>
+          <w:sz w:val="24"/>
+          <w:szCs w:val="24"/>
+        </w:rPr>
+        <w:t>dibandingkan</w:t>
+      </w:r>
+      <w:proofErr w:type="spellEnd"/>
+      <w:r>
+        <w:rPr>
+          <w:rFonts w:ascii="Times New Roman" w:hAnsi="Times New Roman" w:cs="Times New Roman"/>
+          <w:sz w:val="24"/>
+          <w:szCs w:val="24"/>
+        </w:rPr>
+        <w:t xml:space="preserve"> </w:t>
+      </w:r>
+      <w:proofErr w:type="spellStart"/>
+      <w:r>
+        <w:rPr>
+          <w:rFonts w:ascii="Times New Roman" w:hAnsi="Times New Roman" w:cs="Times New Roman"/>
+          <w:sz w:val="24"/>
+          <w:szCs w:val="24"/>
+        </w:rPr>
+        <w:t>dengan</w:t>
+      </w:r>
+      <w:proofErr w:type="spellEnd"/>
+      <w:r>
+        <w:rPr>
+          <w:rFonts w:ascii="Times New Roman" w:hAnsi="Times New Roman" w:cs="Times New Roman"/>
+          <w:sz w:val="24"/>
+          <w:szCs w:val="24"/>
+        </w:rPr>
+        <w:t xml:space="preserve"> </w:t>
+      </w:r>
+      <w:proofErr w:type="spellStart"/>
+      <w:r>
+        <w:rPr>
+          <w:rFonts w:ascii="Times New Roman" w:hAnsi="Times New Roman" w:cs="Times New Roman"/>
+          <w:sz w:val="24"/>
+          <w:szCs w:val="24"/>
+        </w:rPr>
+        <w:t>metode</w:t>
+      </w:r>
+      <w:proofErr w:type="spellEnd"/>
+      <w:r>
+        <w:rPr>
+          <w:rFonts w:ascii="Times New Roman" w:hAnsi="Times New Roman" w:cs="Times New Roman"/>
+          <w:sz w:val="24"/>
+          <w:szCs w:val="24"/>
+        </w:rPr>
+        <w:t xml:space="preserve"> </w:t>
+      </w:r>
+      <w:r>
+        <w:rPr>
+          <w:rFonts w:ascii="Times New Roman" w:hAnsi="Times New Roman" w:cs="Times New Roman"/>
+          <w:i/>
+          <w:sz w:val="24"/>
+          <w:szCs w:val="24"/>
+        </w:rPr>
+        <w:t xml:space="preserve">Euclidean </w:t>
+      </w:r>
+      <w:proofErr w:type="spellStart"/>
+      <w:r>
+        <w:rPr>
+          <w:rFonts w:ascii="Times New Roman" w:hAnsi="Times New Roman" w:cs="Times New Roman"/>
+          <w:sz w:val="24"/>
+          <w:szCs w:val="24"/>
+        </w:rPr>
+        <w:t>dan</w:t>
+      </w:r>
+      <w:proofErr w:type="spellEnd"/>
+      <w:r>
+        <w:rPr>
+          <w:rFonts w:ascii="Times New Roman" w:hAnsi="Times New Roman" w:cs="Times New Roman"/>
+          <w:sz w:val="24"/>
+          <w:szCs w:val="24"/>
+        </w:rPr>
+        <w:t xml:space="preserve"> </w:t>
+      </w:r>
+      <w:r>
+        <w:rPr>
+          <w:rFonts w:ascii="Times New Roman" w:hAnsi="Times New Roman" w:cs="Times New Roman"/>
+          <w:i/>
+          <w:sz w:val="24"/>
+          <w:szCs w:val="24"/>
+        </w:rPr>
+        <w:t>Manhattan</w:t>
+      </w:r>
+      <w:r>
+        <w:rPr>
+          <w:rFonts w:ascii="Times New Roman" w:hAnsi="Times New Roman" w:cs="Times New Roman"/>
+          <w:sz w:val="24"/>
+          <w:szCs w:val="24"/>
+        </w:rPr>
+        <w:t xml:space="preserve"> </w:t>
+      </w:r>
+      <w:proofErr w:type="spellStart"/>
+      <w:r>
+        <w:rPr>
+          <w:rFonts w:ascii="Times New Roman" w:hAnsi="Times New Roman" w:cs="Times New Roman"/>
+          <w:sz w:val="24"/>
+          <w:szCs w:val="24"/>
+        </w:rPr>
+        <w:t>dimana</w:t>
+      </w:r>
+      <w:proofErr w:type="spellEnd"/>
+      <w:r>
+        <w:rPr>
+          <w:rFonts w:ascii="Times New Roman" w:hAnsi="Times New Roman" w:cs="Times New Roman"/>
+          <w:sz w:val="24"/>
+          <w:szCs w:val="24"/>
+        </w:rPr>
+        <w:t xml:space="preserve"> </w:t>
+      </w:r>
+      <w:proofErr w:type="spellStart"/>
+      <w:r>
+        <w:rPr>
+          <w:rFonts w:ascii="Times New Roman" w:hAnsi="Times New Roman" w:cs="Times New Roman"/>
+          <w:sz w:val="24"/>
+          <w:szCs w:val="24"/>
+        </w:rPr>
+        <w:t>hasil</w:t>
+      </w:r>
+      <w:proofErr w:type="spellEnd"/>
+      <w:r>
+        <w:rPr>
+          <w:rFonts w:ascii="Times New Roman" w:hAnsi="Times New Roman" w:cs="Times New Roman"/>
+          <w:sz w:val="24"/>
+          <w:szCs w:val="24"/>
+        </w:rPr>
+        <w:t xml:space="preserve"> </w:t>
+      </w:r>
+      <w:proofErr w:type="spellStart"/>
+      <w:r>
+        <w:rPr>
+          <w:rFonts w:ascii="Times New Roman" w:hAnsi="Times New Roman" w:cs="Times New Roman"/>
+          <w:sz w:val="24"/>
+          <w:szCs w:val="24"/>
+        </w:rPr>
+        <w:lastRenderedPageBreak/>
+        <w:t>perbandingannya</w:t>
+      </w:r>
+      <w:proofErr w:type="spellEnd"/>
+      <w:r>
+        <w:rPr>
+          <w:rFonts w:ascii="Times New Roman" w:hAnsi="Times New Roman" w:cs="Times New Roman"/>
+          <w:sz w:val="24"/>
+          <w:szCs w:val="24"/>
+        </w:rPr>
+        <w:t xml:space="preserve"> </w:t>
+      </w:r>
+      <w:proofErr w:type="spellStart"/>
+      <w:r>
+        <w:rPr>
+          <w:rFonts w:ascii="Times New Roman" w:hAnsi="Times New Roman" w:cs="Times New Roman"/>
+          <w:sz w:val="24"/>
+          <w:szCs w:val="24"/>
+        </w:rPr>
+        <w:t>Metode</w:t>
+      </w:r>
+      <w:proofErr w:type="spellEnd"/>
+      <w:r>
+        <w:rPr>
+          <w:rFonts w:ascii="Times New Roman" w:hAnsi="Times New Roman" w:cs="Times New Roman"/>
+          <w:sz w:val="24"/>
+          <w:szCs w:val="24"/>
+        </w:rPr>
+        <w:t xml:space="preserve"> </w:t>
+      </w:r>
+      <w:proofErr w:type="spellStart"/>
+      <w:r>
+        <w:rPr>
+          <w:rFonts w:ascii="Times New Roman" w:hAnsi="Times New Roman" w:cs="Times New Roman"/>
+          <w:i/>
+          <w:sz w:val="24"/>
+          <w:szCs w:val="24"/>
+        </w:rPr>
+        <w:t>Haversine</w:t>
+      </w:r>
+      <w:proofErr w:type="spellEnd"/>
+      <w:r>
+        <w:rPr>
+          <w:rFonts w:ascii="Times New Roman" w:hAnsi="Times New Roman" w:cs="Times New Roman"/>
+          <w:i/>
+          <w:sz w:val="24"/>
+          <w:szCs w:val="24"/>
+        </w:rPr>
+        <w:t xml:space="preserve"> </w:t>
+      </w:r>
+      <w:proofErr w:type="spellStart"/>
+      <w:r>
+        <w:rPr>
+          <w:rFonts w:ascii="Times New Roman" w:hAnsi="Times New Roman" w:cs="Times New Roman"/>
+          <w:sz w:val="24"/>
+          <w:szCs w:val="24"/>
+        </w:rPr>
+        <w:t>bernilai</w:t>
+      </w:r>
+      <w:proofErr w:type="spellEnd"/>
+      <w:r>
+        <w:rPr>
+          <w:rFonts w:ascii="Times New Roman" w:hAnsi="Times New Roman" w:cs="Times New Roman"/>
+          <w:sz w:val="24"/>
+          <w:szCs w:val="24"/>
+        </w:rPr>
+        <w:t xml:space="preserve"> 90%, </w:t>
+      </w:r>
+      <w:r>
+        <w:rPr>
+          <w:rFonts w:ascii="Times New Roman" w:hAnsi="Times New Roman" w:cs="Times New Roman"/>
+          <w:i/>
+          <w:sz w:val="24"/>
+          <w:szCs w:val="24"/>
+        </w:rPr>
+        <w:t xml:space="preserve">Euclidean </w:t>
+      </w:r>
+      <w:r>
+        <w:rPr>
+          <w:rFonts w:ascii="Times New Roman" w:hAnsi="Times New Roman" w:cs="Times New Roman"/>
+          <w:sz w:val="24"/>
+          <w:szCs w:val="24"/>
+        </w:rPr>
+        <w:t xml:space="preserve">83,33% </w:t>
+      </w:r>
+      <w:proofErr w:type="spellStart"/>
+      <w:r>
+        <w:rPr>
+          <w:rFonts w:ascii="Times New Roman" w:hAnsi="Times New Roman" w:cs="Times New Roman"/>
+          <w:sz w:val="24"/>
+          <w:szCs w:val="24"/>
+        </w:rPr>
+        <w:t>dan</w:t>
+      </w:r>
+      <w:proofErr w:type="spellEnd"/>
+      <w:r>
+        <w:rPr>
+          <w:rFonts w:ascii="Times New Roman" w:hAnsi="Times New Roman" w:cs="Times New Roman"/>
+          <w:sz w:val="24"/>
+          <w:szCs w:val="24"/>
+        </w:rPr>
+        <w:t xml:space="preserve"> </w:t>
+      </w:r>
+      <w:r>
+        <w:rPr>
+          <w:rFonts w:ascii="Times New Roman" w:hAnsi="Times New Roman" w:cs="Times New Roman"/>
+          <w:i/>
+          <w:sz w:val="24"/>
+          <w:szCs w:val="24"/>
+        </w:rPr>
+        <w:t xml:space="preserve">Manhattan </w:t>
+      </w:r>
+      <w:r>
+        <w:rPr>
+          <w:rFonts w:ascii="Times New Roman" w:hAnsi="Times New Roman" w:cs="Times New Roman"/>
+          <w:sz w:val="24"/>
+          <w:szCs w:val="24"/>
+        </w:rPr>
+        <w:t>66,77% (</w:t>
+      </w:r>
+      <w:proofErr w:type="spellStart"/>
+      <w:r>
+        <w:rPr>
+          <w:rFonts w:ascii="Times New Roman" w:hAnsi="Times New Roman" w:cs="Times New Roman"/>
+          <w:sz w:val="24"/>
+          <w:szCs w:val="24"/>
+        </w:rPr>
+        <w:t>Miftahudin</w:t>
+      </w:r>
+      <w:proofErr w:type="spellEnd"/>
+      <w:r>
+        <w:rPr>
+          <w:rFonts w:ascii="Times New Roman" w:hAnsi="Times New Roman" w:cs="Times New Roman"/>
+          <w:sz w:val="24"/>
+          <w:szCs w:val="24"/>
+        </w:rPr>
+        <w:t xml:space="preserve">, </w:t>
+      </w:r>
+      <w:proofErr w:type="spellStart"/>
+      <w:r>
+        <w:rPr>
+          <w:rFonts w:ascii="Times New Roman" w:hAnsi="Times New Roman" w:cs="Times New Roman"/>
+          <w:sz w:val="24"/>
+          <w:szCs w:val="24"/>
+        </w:rPr>
+        <w:t>Yusup</w:t>
+      </w:r>
+      <w:proofErr w:type="spellEnd"/>
+      <w:r>
+        <w:rPr>
+          <w:rFonts w:ascii="Times New Roman" w:hAnsi="Times New Roman" w:cs="Times New Roman"/>
+          <w:sz w:val="24"/>
+          <w:szCs w:val="24"/>
+        </w:rPr>
+        <w:t xml:space="preserve"> et al, 2020).</w:t>
+      </w:r>
+      <w:r>
+        <w:rPr>
+          <w:rFonts w:ascii="Times New Roman" w:hAnsi="Times New Roman" w:cs="Times New Roman"/>
+          <w:sz w:val="24"/>
+          <w:szCs w:val="24"/>
+        </w:rPr>
+        <w:t xml:space="preserve"> </w:t>
+      </w:r>
+      <w:proofErr w:type="spellStart"/>
+      <w:r>
+        <w:rPr>
+          <w:rFonts w:ascii="Times New Roman" w:hAnsi="Times New Roman" w:cs="Times New Roman"/>
+          <w:sz w:val="24"/>
+          <w:szCs w:val="24"/>
+        </w:rPr>
         <w:t>Pemanfaatan</w:t>
       </w:r>
       <w:proofErr w:type="spellEnd"/>
@@ -4606,7 +5047,6 @@
           <w:sz w:val="24"/>
           <w:szCs w:val="24"/>
         </w:rPr>
-        <w:lastRenderedPageBreak/>
         <w:t>jarak</w:t>
       </w:r>
       <w:proofErr w:type="spellEnd"/>
@@ -4707,9 +5147,17 @@
           <w:sz w:val="24"/>
           <w:szCs w:val="24"/>
         </w:rPr>
-        <w:t>terdekat.</w:t>
-      </w:r>
-      <w:proofErr w:type="spellEnd"/>
+        <w:t>terdekat</w:t>
+      </w:r>
+      <w:proofErr w:type="spellEnd"/>
+      <w:r>
+        <w:rPr>
+          <w:rFonts w:ascii="Times New Roman" w:hAnsi="Times New Roman" w:cs="Times New Roman"/>
+          <w:sz w:val="24"/>
+          <w:szCs w:val="24"/>
+        </w:rPr>
+        <w:t>.</w:t>
+      </w:r>
     </w:p>
     <w:p>
       <w:pPr>
@@ -6168,6 +6616,7 @@
           <w:sz w:val="24"/>
           <w:szCs w:val="24"/>
         </w:rPr>
+        <w:lastRenderedPageBreak/>
         <w:t xml:space="preserve">Peta yang </w:t>
       </w:r>
       <w:proofErr w:type="spellStart"/>
@@ -6338,7 +6787,6 @@
           <w:sz w:val="24"/>
           <w:szCs w:val="24"/>
         </w:rPr>
-        <w:lastRenderedPageBreak/>
         <w:t>Penampilan</w:t>
       </w:r>
       <w:proofErr w:type="spellEnd"/>
@@ -7261,6 +7709,79 @@
           <w:sz w:val="24"/>
           <w:szCs w:val="24"/>
         </w:rPr>
+        <w:t xml:space="preserve"> </w:t>
+      </w:r>
+      <w:proofErr w:type="spellStart"/>
+      <w:r>
+        <w:rPr>
+          <w:rFonts w:ascii="Times New Roman" w:hAnsi="Times New Roman" w:cs="Times New Roman"/>
+          <w:sz w:val="24"/>
+          <w:szCs w:val="24"/>
+        </w:rPr>
+        <w:t>dengan</w:t>
+      </w:r>
+      <w:proofErr w:type="spellEnd"/>
+      <w:r>
+        <w:rPr>
+          <w:rFonts w:ascii="Times New Roman" w:hAnsi="Times New Roman" w:cs="Times New Roman"/>
+          <w:sz w:val="24"/>
+          <w:szCs w:val="24"/>
+        </w:rPr>
+        <w:t xml:space="preserve"> </w:t>
+      </w:r>
+      <w:proofErr w:type="spellStart"/>
+      <w:r>
+        <w:rPr>
+          <w:rFonts w:ascii="Times New Roman" w:hAnsi="Times New Roman" w:cs="Times New Roman"/>
+          <w:sz w:val="24"/>
+          <w:szCs w:val="24"/>
+        </w:rPr>
+        <w:t>menggunakan</w:t>
+      </w:r>
+      <w:proofErr w:type="spellEnd"/>
+      <w:r>
+        <w:rPr>
+          <w:rFonts w:ascii="Times New Roman" w:hAnsi="Times New Roman" w:cs="Times New Roman"/>
+          <w:sz w:val="24"/>
+          <w:szCs w:val="24"/>
+        </w:rPr>
+        <w:t xml:space="preserve"> </w:t>
+      </w:r>
+      <w:proofErr w:type="spellStart"/>
+      <w:r>
+        <w:rPr>
+          <w:rFonts w:ascii="Times New Roman" w:hAnsi="Times New Roman" w:cs="Times New Roman"/>
+          <w:sz w:val="24"/>
+          <w:szCs w:val="24"/>
+        </w:rPr>
+        <w:t>metode</w:t>
+      </w:r>
+      <w:proofErr w:type="spellEnd"/>
+      <w:r>
+        <w:rPr>
+          <w:rFonts w:ascii="Times New Roman" w:hAnsi="Times New Roman" w:cs="Times New Roman"/>
+          <w:sz w:val="24"/>
+          <w:szCs w:val="24"/>
+        </w:rPr>
+        <w:t xml:space="preserve"> </w:t>
+      </w:r>
+      <w:proofErr w:type="spellStart"/>
+      <w:r>
+        <w:rPr>
+          <w:rFonts w:ascii="Times New Roman" w:hAnsi="Times New Roman" w:cs="Times New Roman"/>
+          <w:i/>
+          <w:sz w:val="24"/>
+          <w:szCs w:val="24"/>
+        </w:rPr>
+        <w:t>Haversine</w:t>
+      </w:r>
+      <w:proofErr w:type="spellEnd"/>
+      <w:r>
+        <w:rPr>
+          <w:rFonts w:ascii="Times New Roman" w:hAnsi="Times New Roman" w:cs="Times New Roman"/>
+          <w:sz w:val="24"/>
+          <w:szCs w:val="24"/>
+        </w:rPr>
         <w:t>.</w:t>
       </w:r>
     </w:p>
@@ -8275,6 +8796,7 @@
           <w:sz w:val="24"/>
           <w:szCs w:val="24"/>
         </w:rPr>
+        <w:lastRenderedPageBreak/>
         <w:t>khususnya</w:t>
       </w:r>
       <w:proofErr w:type="spellEnd"/>
@@ -8466,32 +8988,6 @@
         </w:rPr>
         <w:t>.</w:t>
       </w:r>
-    </w:p>
-    <w:p>
-      <w:pPr>
-        <w:pStyle w:val="ListParagraph"/>
-        <w:spacing w:line="480" w:lineRule="auto"/>
-        <w:ind w:left="993" w:firstLine="425"/>
-        <w:jc w:val="both"/>
-        <w:rPr>
-          <w:rFonts w:ascii="Times New Roman" w:hAnsi="Times New Roman" w:cs="Times New Roman"/>
-          <w:sz w:val="24"/>
-          <w:szCs w:val="24"/>
-        </w:rPr>
-      </w:pPr>
-    </w:p>
-    <w:p>
-      <w:pPr>
-        <w:pStyle w:val="ListParagraph"/>
-        <w:spacing w:line="480" w:lineRule="auto"/>
-        <w:ind w:left="993" w:firstLine="425"/>
-        <w:jc w:val="both"/>
-        <w:rPr>
-          <w:rFonts w:ascii="Times New Roman" w:hAnsi="Times New Roman" w:cs="Times New Roman"/>
-          <w:sz w:val="24"/>
-          <w:szCs w:val="24"/>
-        </w:rPr>
-      </w:pPr>
     </w:p>
     <w:p>
       <w:pPr>
@@ -8516,7 +9012,6 @@
           <w:sz w:val="24"/>
           <w:szCs w:val="24"/>
         </w:rPr>
-        <w:lastRenderedPageBreak/>
         <w:t>Bagi</w:t>
       </w:r>
       <w:proofErr w:type="spellEnd"/>
@@ -9082,6 +9577,316 @@
           <w:szCs w:val="24"/>
         </w:rPr>
         <w:t xml:space="preserve">) </w:t>
+      </w:r>
+      <w:proofErr w:type="spellStart"/>
+      <w:r>
+        <w:rPr>
+          <w:rFonts w:ascii="Times New Roman" w:hAnsi="Times New Roman" w:cs="Times New Roman"/>
+          <w:sz w:val="24"/>
+          <w:szCs w:val="24"/>
+        </w:rPr>
+        <w:t>dalam</w:t>
+      </w:r>
+      <w:proofErr w:type="spellEnd"/>
+      <w:r>
+        <w:rPr>
+          <w:rFonts w:ascii="Times New Roman" w:hAnsi="Times New Roman" w:cs="Times New Roman"/>
+          <w:sz w:val="24"/>
+          <w:szCs w:val="24"/>
+        </w:rPr>
+        <w:t xml:space="preserve"> </w:t>
+      </w:r>
+      <w:proofErr w:type="spellStart"/>
+      <w:r>
+        <w:rPr>
+          <w:rFonts w:ascii="Times New Roman" w:hAnsi="Times New Roman" w:cs="Times New Roman"/>
+          <w:sz w:val="24"/>
+          <w:szCs w:val="24"/>
+        </w:rPr>
+        <w:t>pencarian</w:t>
+      </w:r>
+      <w:proofErr w:type="spellEnd"/>
+      <w:r>
+        <w:rPr>
+          <w:rFonts w:ascii="Times New Roman" w:hAnsi="Times New Roman" w:cs="Times New Roman"/>
+          <w:sz w:val="24"/>
+          <w:szCs w:val="24"/>
+        </w:rPr>
+        <w:t xml:space="preserve"> </w:t>
+      </w:r>
+      <w:proofErr w:type="spellStart"/>
+      <w:r>
+        <w:rPr>
+          <w:rFonts w:ascii="Times New Roman" w:hAnsi="Times New Roman" w:cs="Times New Roman"/>
+          <w:sz w:val="24"/>
+          <w:szCs w:val="24"/>
+        </w:rPr>
+        <w:t>lokasi</w:t>
+      </w:r>
+      <w:proofErr w:type="spellEnd"/>
+      <w:r>
+        <w:rPr>
+          <w:rFonts w:ascii="Times New Roman" w:hAnsi="Times New Roman" w:cs="Times New Roman"/>
+          <w:sz w:val="24"/>
+          <w:szCs w:val="24"/>
+        </w:rPr>
+        <w:t xml:space="preserve"> </w:t>
+      </w:r>
+      <w:r>
+        <w:rPr>
+          <w:rFonts w:ascii="Times New Roman" w:hAnsi="Times New Roman" w:cs="Times New Roman"/>
+          <w:i/>
+          <w:iCs/>
+          <w:sz w:val="24"/>
+          <w:szCs w:val="24"/>
+        </w:rPr>
+        <w:t>Optical Distribution Cabinet</w:t>
+      </w:r>
+      <w:r>
+        <w:rPr>
+          <w:rFonts w:ascii="Times New Roman" w:hAnsi="Times New Roman" w:cs="Times New Roman"/>
+          <w:i/>
+          <w:iCs/>
+          <w:sz w:val="24"/>
+          <w:szCs w:val="24"/>
+        </w:rPr>
+        <w:t xml:space="preserve"> </w:t>
+      </w:r>
+      <w:r>
+        <w:rPr>
+          <w:rFonts w:ascii="Times New Roman" w:hAnsi="Times New Roman" w:cs="Times New Roman"/>
+          <w:sz w:val="24"/>
+          <w:szCs w:val="24"/>
+        </w:rPr>
+        <w:t>(ODC).</w:t>
+      </w:r>
+    </w:p>
+    <w:p>
+      <w:pPr>
+        <w:pStyle w:val="ListParagraph"/>
+        <w:numPr>
+          <w:ilvl w:val="0"/>
+          <w:numId w:val="4"/>
+        </w:numPr>
+        <w:spacing w:line="480" w:lineRule="auto"/>
+        <w:ind w:left="993"/>
+        <w:jc w:val="both"/>
+        <w:rPr>
+          <w:rFonts w:ascii="Times New Roman" w:hAnsi="Times New Roman" w:cs="Times New Roman"/>
+          <w:sz w:val="24"/>
+          <w:szCs w:val="24"/>
+        </w:rPr>
+      </w:pPr>
+      <w:proofErr w:type="spellStart"/>
+      <w:r>
+        <w:rPr>
+          <w:rFonts w:ascii="Times New Roman" w:hAnsi="Times New Roman" w:cs="Times New Roman"/>
+          <w:sz w:val="24"/>
+          <w:szCs w:val="24"/>
+        </w:rPr>
+        <w:t>Bagi</w:t>
+      </w:r>
+      <w:proofErr w:type="spellEnd"/>
+      <w:r>
+        <w:rPr>
+          <w:rFonts w:ascii="Times New Roman" w:hAnsi="Times New Roman" w:cs="Times New Roman"/>
+          <w:sz w:val="24"/>
+          <w:szCs w:val="24"/>
+        </w:rPr>
+        <w:t xml:space="preserve"> </w:t>
+      </w:r>
+      <w:proofErr w:type="spellStart"/>
+      <w:r>
+        <w:rPr>
+          <w:rFonts w:ascii="Times New Roman" w:hAnsi="Times New Roman" w:cs="Times New Roman"/>
+          <w:sz w:val="24"/>
+          <w:szCs w:val="24"/>
+        </w:rPr>
+        <w:t>Instansi</w:t>
+      </w:r>
+      <w:proofErr w:type="spellEnd"/>
+    </w:p>
+    <w:p>
+      <w:pPr>
+        <w:pStyle w:val="ListParagraph"/>
+        <w:spacing w:line="480" w:lineRule="auto"/>
+        <w:ind w:left="993" w:firstLine="567"/>
+        <w:jc w:val="both"/>
+        <w:rPr>
+          <w:rFonts w:ascii="Times New Roman" w:hAnsi="Times New Roman" w:cs="Times New Roman"/>
+          <w:sz w:val="24"/>
+          <w:szCs w:val="24"/>
+        </w:rPr>
+      </w:pPr>
+      <w:proofErr w:type="spellStart"/>
+      <w:r>
+        <w:rPr>
+          <w:rFonts w:ascii="Times New Roman" w:hAnsi="Times New Roman" w:cs="Times New Roman"/>
+          <w:sz w:val="24"/>
+          <w:szCs w:val="24"/>
+        </w:rPr>
+        <w:t>Penggunaan</w:t>
+      </w:r>
+      <w:proofErr w:type="spellEnd"/>
+      <w:r>
+        <w:rPr>
+          <w:rFonts w:ascii="Times New Roman" w:hAnsi="Times New Roman" w:cs="Times New Roman"/>
+          <w:sz w:val="24"/>
+          <w:szCs w:val="24"/>
+        </w:rPr>
+        <w:t xml:space="preserve"> </w:t>
+      </w:r>
+      <w:proofErr w:type="spellStart"/>
+      <w:r>
+        <w:rPr>
+          <w:rFonts w:ascii="Times New Roman" w:hAnsi="Times New Roman" w:cs="Times New Roman"/>
+          <w:sz w:val="24"/>
+          <w:szCs w:val="24"/>
+        </w:rPr>
+        <w:t>hasil</w:t>
+      </w:r>
+      <w:proofErr w:type="spellEnd"/>
+      <w:r>
+        <w:rPr>
+          <w:rFonts w:ascii="Times New Roman" w:hAnsi="Times New Roman" w:cs="Times New Roman"/>
+          <w:sz w:val="24"/>
+          <w:szCs w:val="24"/>
+        </w:rPr>
+        <w:t xml:space="preserve"> </w:t>
+      </w:r>
+      <w:proofErr w:type="spellStart"/>
+      <w:r>
+        <w:rPr>
+          <w:rFonts w:ascii="Times New Roman" w:hAnsi="Times New Roman" w:cs="Times New Roman"/>
+          <w:sz w:val="24"/>
+          <w:szCs w:val="24"/>
+        </w:rPr>
+        <w:t>penelitian</w:t>
+      </w:r>
+      <w:proofErr w:type="spellEnd"/>
+      <w:r>
+        <w:rPr>
+          <w:rFonts w:ascii="Times New Roman" w:hAnsi="Times New Roman" w:cs="Times New Roman"/>
+          <w:sz w:val="24"/>
+          <w:szCs w:val="24"/>
+        </w:rPr>
+        <w:t xml:space="preserve"> </w:t>
+      </w:r>
+      <w:proofErr w:type="spellStart"/>
+      <w:r>
+        <w:rPr>
+          <w:rFonts w:ascii="Times New Roman" w:hAnsi="Times New Roman" w:cs="Times New Roman"/>
+          <w:sz w:val="24"/>
+          <w:szCs w:val="24"/>
+        </w:rPr>
+        <w:t>dapat</w:t>
+      </w:r>
+      <w:proofErr w:type="spellEnd"/>
+      <w:r>
+        <w:rPr>
+          <w:rFonts w:ascii="Times New Roman" w:hAnsi="Times New Roman" w:cs="Times New Roman"/>
+          <w:sz w:val="24"/>
+          <w:szCs w:val="24"/>
+        </w:rPr>
+        <w:t xml:space="preserve"> </w:t>
+      </w:r>
+      <w:proofErr w:type="spellStart"/>
+      <w:r>
+        <w:rPr>
+          <w:rFonts w:ascii="Times New Roman" w:hAnsi="Times New Roman" w:cs="Times New Roman"/>
+          <w:sz w:val="24"/>
+          <w:szCs w:val="24"/>
+        </w:rPr>
+        <w:t>diterapkan</w:t>
+      </w:r>
+      <w:proofErr w:type="spellEnd"/>
+      <w:r>
+        <w:rPr>
+          <w:rFonts w:ascii="Times New Roman" w:hAnsi="Times New Roman" w:cs="Times New Roman"/>
+          <w:sz w:val="24"/>
+          <w:szCs w:val="24"/>
+        </w:rPr>
+        <w:t xml:space="preserve"> </w:t>
+      </w:r>
+      <w:proofErr w:type="spellStart"/>
+      <w:r>
+        <w:rPr>
+          <w:rFonts w:ascii="Times New Roman" w:hAnsi="Times New Roman" w:cs="Times New Roman"/>
+          <w:sz w:val="24"/>
+          <w:szCs w:val="24"/>
+        </w:rPr>
+        <w:t>dalam</w:t>
+      </w:r>
+      <w:proofErr w:type="spellEnd"/>
+      <w:r>
+        <w:rPr>
+          <w:rFonts w:ascii="Times New Roman" w:hAnsi="Times New Roman" w:cs="Times New Roman"/>
+          <w:sz w:val="24"/>
+          <w:szCs w:val="24"/>
+        </w:rPr>
+        <w:t xml:space="preserve"> </w:t>
+      </w:r>
+      <w:proofErr w:type="spellStart"/>
+      <w:r>
+        <w:rPr>
+          <w:rFonts w:ascii="Times New Roman" w:hAnsi="Times New Roman" w:cs="Times New Roman"/>
+          <w:sz w:val="24"/>
+          <w:szCs w:val="24"/>
+        </w:rPr>
+        <w:t>membantu</w:t>
+      </w:r>
+      <w:proofErr w:type="spellEnd"/>
+      <w:r>
+        <w:rPr>
+          <w:rFonts w:ascii="Times New Roman" w:hAnsi="Times New Roman" w:cs="Times New Roman"/>
+          <w:sz w:val="24"/>
+          <w:szCs w:val="24"/>
+        </w:rPr>
+        <w:t xml:space="preserve"> unit </w:t>
+      </w:r>
+      <w:r>
+        <w:rPr>
+          <w:rFonts w:ascii="Times New Roman" w:hAnsi="Times New Roman" w:cs="Times New Roman"/>
+          <w:i/>
+          <w:sz w:val="24"/>
+          <w:szCs w:val="24"/>
+        </w:rPr>
+        <w:t xml:space="preserve">Survey, Drawing </w:t>
+      </w:r>
+      <w:proofErr w:type="spellStart"/>
+      <w:r>
+        <w:rPr>
+          <w:rFonts w:ascii="Times New Roman" w:hAnsi="Times New Roman" w:cs="Times New Roman"/>
+          <w:sz w:val="24"/>
+          <w:szCs w:val="24"/>
+        </w:rPr>
+        <w:t>dan</w:t>
+      </w:r>
+      <w:proofErr w:type="spellEnd"/>
+      <w:r>
+        <w:rPr>
+          <w:rFonts w:ascii="Times New Roman" w:hAnsi="Times New Roman" w:cs="Times New Roman"/>
+          <w:sz w:val="24"/>
+          <w:szCs w:val="24"/>
+        </w:rPr>
+        <w:t xml:space="preserve"> </w:t>
+      </w:r>
+      <w:r>
+        <w:rPr>
+          <w:rFonts w:ascii="Times New Roman" w:hAnsi="Times New Roman" w:cs="Times New Roman"/>
+          <w:i/>
+          <w:sz w:val="24"/>
+          <w:szCs w:val="24"/>
+        </w:rPr>
+        <w:t xml:space="preserve">Data Inventory </w:t>
+      </w:r>
+      <w:r>
+        <w:rPr>
+          <w:rFonts w:ascii="Times New Roman" w:hAnsi="Times New Roman" w:cs="Times New Roman"/>
+          <w:sz w:val="24"/>
+          <w:szCs w:val="24"/>
+        </w:rPr>
+        <w:t xml:space="preserve">(SDI) </w:t>
       </w:r>
       <w:proofErr w:type="spellStart"/>
       <w:r>
@@ -9654,48 +10459,6 @@
         </w:rPr>
         <w:t xml:space="preserve"> </w:t>
       </w:r>
-    </w:p>
-    <w:p>
-      <w:pPr>
-        <w:pStyle w:val="ListParagraph"/>
-        <w:spacing w:line="480" w:lineRule="auto"/>
-        <w:ind w:left="570" w:firstLine="564"/>
-        <w:jc w:val="both"/>
-        <w:rPr>
-          <w:rFonts w:ascii="Times New Roman" w:hAnsi="Times New Roman" w:cs="Times New Roman"/>
-          <w:noProof/>
-          <w:sz w:val="24"/>
-          <w:szCs w:val="24"/>
-        </w:rPr>
-      </w:pPr>
-    </w:p>
-    <w:p>
-      <w:pPr>
-        <w:pStyle w:val="ListParagraph"/>
-        <w:spacing w:line="480" w:lineRule="auto"/>
-        <w:ind w:left="570" w:firstLine="564"/>
-        <w:jc w:val="both"/>
-        <w:rPr>
-          <w:rFonts w:ascii="Times New Roman" w:hAnsi="Times New Roman" w:cs="Times New Roman"/>
-          <w:noProof/>
-          <w:sz w:val="24"/>
-          <w:szCs w:val="24"/>
-        </w:rPr>
-      </w:pPr>
-    </w:p>
-    <w:p>
-      <w:pPr>
-        <w:pStyle w:val="ListParagraph"/>
-        <w:spacing w:line="480" w:lineRule="auto"/>
-        <w:ind w:left="570" w:firstLine="564"/>
-        <w:jc w:val="both"/>
-        <w:rPr>
-          <w:rFonts w:ascii="Times New Roman" w:hAnsi="Times New Roman" w:cs="Times New Roman"/>
-          <w:noProof/>
-          <w:sz w:val="24"/>
-          <w:szCs w:val="24"/>
-        </w:rPr>
-      </w:pPr>
     </w:p>
     <w:p>
       <w:pPr>
@@ -15324,8 +16087,6 @@
         </w:rPr>
         <w:t>.</w:t>
       </w:r>
-      <w:bookmarkStart w:id="12" w:name="_GoBack"/>
-      <w:bookmarkEnd w:id="12"/>
     </w:p>
     <w:p>
       <w:pPr>
@@ -15348,6 +16109,8 @@
         </w:rPr>
         <w:t>LAMPIRAN</w:t>
       </w:r>
+      <w:bookmarkStart w:id="12" w:name="_GoBack"/>
+      <w:bookmarkEnd w:id="12"/>
     </w:p>
     <w:sectPr>
       <w:pgSz w:w="12240" w:h="15840"/>

</xml_diff>